<commit_message>
Subjective questions and Presentation
</commit_message>
<xml_diff>
--- a/Lead Scoring Assignment/Assignment Subjective Questions.docx
+++ b/Lead Scoring Assignment/Assignment Subjective Questions.docx
@@ -34,49 +34,7 @@
       </w:pPr>
       <w:r>
         <w:rPr/>
-        <w:t>During the investigation we found that following 3 variables have the most(magnitude wise)  positive effect on the outcome</w:t>
-      </w:r>
-    </w:p>
-    <w:p>
-      <w:pPr>
-        <w:pStyle w:val="Normal"/>
-        <w:numPr>
-          <w:ilvl w:val="2"/>
-          <w:numId w:val="1"/>
-        </w:numPr>
-        <w:rPr/>
-      </w:pPr>
-      <w:r>
-        <w:rPr/>
-        <w:t>Last Activity_Email Bounced</w:t>
-      </w:r>
-    </w:p>
-    <w:p>
-      <w:pPr>
-        <w:pStyle w:val="Normal"/>
-        <w:numPr>
-          <w:ilvl w:val="2"/>
-          <w:numId w:val="1"/>
-        </w:numPr>
-        <w:rPr/>
-      </w:pPr>
-      <w:r>
-        <w:rPr/>
-        <w:t>Last Activity_Converted to Lead</w:t>
-      </w:r>
-    </w:p>
-    <w:p>
-      <w:pPr>
-        <w:pStyle w:val="Normal"/>
-        <w:numPr>
-          <w:ilvl w:val="2"/>
-          <w:numId w:val="1"/>
-        </w:numPr>
-        <w:rPr/>
-      </w:pPr>
-      <w:r>
-        <w:rPr/>
-        <w:t>Total Time Spent on Website</w:t>
+        <w:t>During the investigation we found that following 3 variables have the most\ positive effect on the outcome</w:t>
       </w:r>
     </w:p>
     <w:p>
@@ -90,10 +48,35 @@
       </w:pPr>
       <w:r>
         <w:rPr/>
-        <w:t>Note that these are ordered on the bases of themagnitude of the effect, increasing or decreasing them will more effect that other variables.</w:t>
+        <w:t>1 Tags_Will revert after reading the email</w:t>
       </w:r>
+    </w:p>
+    <w:p>
+      <w:pPr>
+        <w:pStyle w:val="Normal"/>
+        <w:numPr>
+          <w:ilvl w:val="1"/>
+          <w:numId w:val="3"/>
+        </w:numPr>
+        <w:rPr/>
+      </w:pPr>
       <w:r>
         <w:rPr/>
+        <w:t>2 Total Time Spent on Website</w:t>
+      </w:r>
+    </w:p>
+    <w:p>
+      <w:pPr>
+        <w:pStyle w:val="Normal"/>
+        <w:numPr>
+          <w:ilvl w:val="1"/>
+          <w:numId w:val="3"/>
+        </w:numPr>
+        <w:rPr/>
+      </w:pPr>
+      <w:r>
+        <w:rPr/>
+        <w:t>3 What is your current occupation_Working Professional / Last Notable Activity_SMS Sent</w:t>
         <w:br/>
       </w:r>
     </w:p>
@@ -129,7 +112,7 @@
       </w:pPr>
       <w:r>
         <w:rPr/>
-        <w:t>Tags_Closed by Horizzon</w:t>
+        <w:t>Last_Activity Email Bounced (this is because of incorrect email which can be solved with some validation while data collection)</w:t>
       </w:r>
     </w:p>
     <w:p>
@@ -143,7 +126,7 @@
       </w:pPr>
       <w:r>
         <w:rPr/>
-        <w:t>Tags_Lost to EINS</w:t>
+        <w:t>Tags_Switched Off (This canbe solved by asking alternate mobile number or calling again to the lead)</w:t>
       </w:r>
     </w:p>
     <w:p>
@@ -157,12 +140,13 @@
       </w:pPr>
       <w:r>
         <w:rPr/>
-        <w:t>Tags_Lost to EINS</w:t>
+        <w:t xml:space="preserve">Tags_Lost to EINS </w:t>
       </w:r>
     </w:p>
     <w:p>
       <w:pPr>
         <w:pStyle w:val="Normal"/>
+        <w:ind w:left="1440" w:hanging="0"/>
         <w:rPr/>
       </w:pPr>
       <w:r>
@@ -201,10 +185,35 @@
       </w:pPr>
       <w:r>
         <w:rPr/>
+        <w:t>As there more no of employees to work, lesser probability leads can also be picked</w:t>
+      </w:r>
+    </w:p>
+    <w:p>
+      <w:pPr>
+        <w:pStyle w:val="Normal"/>
+        <w:numPr>
+          <w:ilvl w:val="1"/>
+          <w:numId w:val="1"/>
+        </w:numPr>
+        <w:rPr/>
+      </w:pPr>
+      <w:r>
+        <w:rPr/>
         <w:t>Since the we can accept more false positives we can lower the cutoff for the model</w:t>
       </w:r>
+    </w:p>
+    <w:p>
+      <w:pPr>
+        <w:pStyle w:val="Normal"/>
+        <w:numPr>
+          <w:ilvl w:val="1"/>
+          <w:numId w:val="1"/>
+        </w:numPr>
+        <w:rPr/>
+      </w:pPr>
       <w:r>
         <w:rPr/>
+        <w:t>This will give us more leads in the funnel and the time can be utilized accordingly</w:t>
         <w:br/>
       </w:r>
     </w:p>
@@ -226,16 +235,7 @@
           <w:b/>
           <w:bCs/>
         </w:rPr>
-        <w:t>Similarly, at times, the company reaches its target for a quarter before the deadline. During this time, the company wants the sales team to focus on some new work as well. So during this time, the company’s aim is to not make phone calls unless it’s extremely necessary, i.e. they want to minimiz</w:t>
-      </w:r>
-      <w:bookmarkStart w:id="0" w:name="_GoBack"/>
-      <w:bookmarkEnd w:id="0"/>
-      <w:r>
-        <w:rPr>
-          <w:b/>
-          <w:bCs/>
-        </w:rPr>
-        <w:t>e the rate of useless phone calls. Suggest a strategy they should employ at this stage.</w:t>
+        <w:t>Similarly, at times, the company reaches its target for a quarter before the deadline. During this time, the company wants the sales team to focus on some new work as well. So during this time, the company’s aim is to not make phone calls unless it’s extremely necessary, i.e. they want to minimize the rate of useless phone calls. Suggest a strategy they should employ at this stage.</w:t>
       </w:r>
     </w:p>
     <w:p>
@@ -249,7 +249,35 @@
       </w:pPr>
       <w:r>
         <w:rPr/>
-        <w:t>Since we cannot tolerate false positives we should increase the cutoff</w:t>
+        <w:t>Focus should be on the leads which have more chance of conversion</w:t>
+      </w:r>
+    </w:p>
+    <w:p>
+      <w:pPr>
+        <w:pStyle w:val="Normal"/>
+        <w:numPr>
+          <w:ilvl w:val="1"/>
+          <w:numId w:val="1"/>
+        </w:numPr>
+        <w:rPr/>
+      </w:pPr>
+      <w:r>
+        <w:rPr/>
+        <w:t>To achieve this, increase the model cutoff since we cannot tolerate false positives</w:t>
+      </w:r>
+    </w:p>
+    <w:p>
+      <w:pPr>
+        <w:pStyle w:val="Normal"/>
+        <w:numPr>
+          <w:ilvl w:val="1"/>
+          <w:numId w:val="1"/>
+        </w:numPr>
+        <w:rPr/>
+      </w:pPr>
+      <w:r>
+        <w:rPr/>
+        <w:t>This will reduce the funnel and the team works only on high conversion probability leads</w:t>
       </w:r>
     </w:p>
     <w:sectPr>
@@ -259,7 +287,7 @@
       <w:pgNumType w:start="1" w:fmt="decimal"/>
       <w:formProt w:val="false"/>
       <w:textDirection w:val="lrTb"/>
-      <w:docGrid w:type="default" w:linePitch="100" w:charSpace="4096"/>
+      <w:docGrid w:type="default" w:linePitch="100" w:charSpace="8192"/>
     </w:sectPr>
   </w:body>
 </w:document>
@@ -829,7 +857,7 @@
       </w:pPr>
     </w:pPrDefault>
   </w:docDefaults>
-  <w:latentStyles w:defLockedState="0" w:defUIPriority="99" w:defSemiHidden="0" w:defUnhideWhenUsed="0" w:defQFormat="0" w:count="375">
+  <w:latentStyles w:defLockedState="0" w:defUIPriority="99" w:defSemiHidden="0" w:defUnhideWhenUsed="0" w:defQFormat="0" w:count="376">
     <w:lsdException w:name="Normal" w:uiPriority="0" w:qFormat="1"/>
     <w:lsdException w:name="heading 1" w:uiPriority="9" w:qFormat="1"/>
     <w:lsdException w:name="heading 2" w:uiPriority="9" w:semiHidden="1" w:unhideWhenUsed="1" w:qFormat="1"/>
@@ -935,7 +963,6 @@
     <w:lsdException w:name="HTML Sample" w:semiHidden="1" w:unhideWhenUsed="1"/>
     <w:lsdException w:name="HTML Typewriter" w:semiHidden="1" w:unhideWhenUsed="1"/>
     <w:lsdException w:name="HTML Variable" w:semiHidden="1" w:unhideWhenUsed="1"/>
-    <w:lsdException w:name="Normal Table" w:semiHidden="1" w:unhideWhenUsed="1"/>
     <w:lsdException w:name="annotation subject" w:semiHidden="1" w:unhideWhenUsed="1"/>
     <w:lsdException w:name="No List" w:semiHidden="1" w:unhideWhenUsed="1"/>
     <w:lsdException w:name="Outline List 1" w:semiHidden="1" w:unhideWhenUsed="1"/>
@@ -982,10 +1009,8 @@
     <w:lsdException w:name="Table Subtle 2" w:semiHidden="1" w:unhideWhenUsed="1"/>
     <w:lsdException w:name="Table Web 1" w:semiHidden="1" w:unhideWhenUsed="1"/>
     <w:lsdException w:name="Table Web 2" w:semiHidden="1" w:unhideWhenUsed="1"/>
-    <w:lsdException w:name="Table Web 3" w:semiHidden="1" w:unhideWhenUsed="1"/>
     <w:lsdException w:name="Balloon Text" w:semiHidden="1" w:unhideWhenUsed="1"/>
     <w:lsdException w:name="Table Grid" w:uiPriority="39"/>
-    <w:lsdException w:name="Table Theme" w:semiHidden="1" w:unhideWhenUsed="1"/>
     <w:lsdException w:name="Placeholder Text" w:semiHidden="1"/>
     <w:lsdException w:name="No Spacing" w:uiPriority="1" w:qFormat="1"/>
     <w:lsdException w:name="Light Shading" w:uiPriority="60"/>
@@ -1205,12 +1230,14 @@
     <w:lsdException w:name="Smart Hyperlink" w:semiHidden="1" w:unhideWhenUsed="1"/>
     <w:lsdException w:name="Hashtag" w:semiHidden="1" w:unhideWhenUsed="1"/>
     <w:lsdException w:name="Unresolved Mention" w:semiHidden="1" w:unhideWhenUsed="1"/>
+    <w:lsdException w:name="Smart Link" w:semiHidden="1" w:unhideWhenUsed="1"/>
   </w:latentStyles>
   <w:style w:type="paragraph" w:styleId="Normal" w:default="1">
     <w:name w:val="Normal"/>
     <w:qFormat/>
     <w:pPr>
       <w:widowControl/>
+      <w:suppressAutoHyphens w:val="true"/>
       <w:bidi w:val="0"/>
       <w:spacing w:lineRule="auto" w:line="276" w:before="0" w:after="0"/>
       <w:jc w:val="left"/>
@@ -1345,14 +1372,14 @@
     <w:qFormat/>
     <w:rPr/>
   </w:style>
-  <w:style w:type="character" w:styleId="Bullets">
+  <w:style w:type="character" w:styleId="Bullets" w:customStyle="1">
     <w:name w:val="Bullets"/>
     <w:qFormat/>
     <w:rPr>
       <w:rFonts w:ascii="OpenSymbol" w:hAnsi="OpenSymbol" w:eastAsia="OpenSymbol" w:cs="OpenSymbol"/>
     </w:rPr>
   </w:style>
-  <w:style w:type="paragraph" w:styleId="Heading">
+  <w:style w:type="paragraph" w:styleId="Heading" w:customStyle="1">
     <w:name w:val="Heading"/>
     <w:basedOn w:val="Normal"/>
     <w:next w:val="TextBody"/>
@@ -1371,7 +1398,7 @@
     <w:name w:val="Body Text"/>
     <w:basedOn w:val="Normal"/>
     <w:pPr>
-      <w:spacing w:lineRule="auto" w:line="276" w:before="0" w:after="140"/>
+      <w:spacing w:before="0" w:after="140"/>
     </w:pPr>
     <w:rPr/>
   </w:style>
@@ -1399,7 +1426,7 @@
       <w:szCs w:val="24"/>
     </w:rPr>
   </w:style>
-  <w:style w:type="paragraph" w:styleId="Index">
+  <w:style w:type="paragraph" w:styleId="Index" w:customStyle="1">
     <w:name w:val="Index"/>
     <w:basedOn w:val="Normal"/>
     <w:qFormat/>
@@ -1408,6 +1435,22 @@
     </w:pPr>
     <w:rPr>
       <w:rFonts w:cs="FreeSans"/>
+    </w:rPr>
+  </w:style>
+  <w:style w:type="paragraph" w:styleId="Caption1">
+    <w:name w:val="caption"/>
+    <w:basedOn w:val="Normal"/>
+    <w:qFormat/>
+    <w:pPr>
+      <w:suppressLineNumbers/>
+      <w:spacing w:before="120" w:after="120"/>
+    </w:pPr>
+    <w:rPr>
+      <w:rFonts w:cs="FreeSans"/>
+      <w:i/>
+      <w:iCs/>
+      <w:sz w:val="24"/>
+      <w:szCs w:val="24"/>
     </w:rPr>
   </w:style>
   <w:style w:type="paragraph" w:styleId="Title">

</xml_diff>